<commit_message>
update DML.sql and Desarrollo_tallar_consultas.docx
</commit_message>
<xml_diff>
--- a/Desarrollo_tallar_consultas.docx
+++ b/Desarrollo_tallar_consultas.docx
@@ -326,10 +326,43 @@
       <w:pPr>
         <w:ind w:firstLine="0"/>
         <w:rPr>
-          <w:b/>
-          <w:u w:val="single"/>
+          <w:bCs/>
         </w:rPr>
       </w:pPr>
+    </w:p>
+    <w:p>
+      <w:pPr>
+        <w:ind w:firstLine="0"/>
+        <w:rPr>
+          <w:bCs/>
+        </w:rPr>
+      </w:pPr>
+      <w:r>
+        <w:rPr>
+          <w:bCs/>
+        </w:rPr>
+        <w:t>7. Lista los nombres y los precios de todos los productos de la tabla producto, convirtiendo los nombres a minúscula</w:t>
+      </w:r>
+    </w:p>
+    <w:p>
+      <w:pPr>
+        <w:ind w:firstLine="0"/>
+        <w:rPr>
+          <w:bCs/>
+        </w:rPr>
+      </w:pPr>
+      <w:r>
+        <w:rPr>
+          <w:bCs/>
+        </w:rPr>
+        <w:t xml:space="preserve">- </w:t>
+      </w:r>
+      <w:r>
+        <w:rPr>
+          <w:bCs/>
+        </w:rPr>
+        <w:t>LOWER: Se usa para pasar las letras a minusculas</w:t>
+      </w:r>
     </w:p>
     <w:sectPr>
       <w:headerReference w:type="default" r:id="rId8"/>
@@ -5735,7 +5768,6 @@
   <w:style w:type="character" w:default="1" w:styleId="Fuentedeprrafopredeter">
     <w:name w:val="Default Paragraph Font"/>
     <w:uiPriority w:val="1"/>
-    <w:semiHidden/>
     <w:unhideWhenUsed/>
   </w:style>
   <w:style w:type="table" w:default="1" w:styleId="Tablanormal">

</xml_diff>